<commit_message>
Added commit log files.
</commit_message>
<xml_diff>
--- a/Execution Time for Different Clone Detection Tools.docx
+++ b/Execution Time for Different Clone Detection Tools.docx
@@ -640,7 +640,11 @@
           <w:tcPr>
             <w:tcW w:w="1463" w:type="dxa"/>
           </w:tcPr>
-          <w:p/>
+          <w:p>
+            <w:r>
+              <w:t>38 m</w:t>
+            </w:r>
+          </w:p>
         </w:tc>
         <w:tc>
           <w:tcPr>

</xml_diff>

<commit_message>
Fixed bug in RQ2.
</commit_message>
<xml_diff>
--- a/Execution Time for Different Clone Detection Tools.docx
+++ b/Execution Time for Different Clone Detection Tools.docx
@@ -1,6 +1,6 @@
 
 <file path=word/document.xml><?xml version="1.0" encoding="utf-8"?>
-<w:document xmlns:wpc="http://schemas.microsoft.com/office/word/2010/wordprocessingCanvas" xmlns:cx="http://schemas.microsoft.com/office/drawing/2014/chartex" xmlns:cx1="http://schemas.microsoft.com/office/drawing/2015/9/8/chartex" xmlns:cx2="http://schemas.microsoft.com/office/drawing/2015/10/21/chartex" xmlns:cx3="http://schemas.microsoft.com/office/drawing/2016/5/9/chartex" xmlns:cx4="http://schemas.microsoft.com/office/drawing/2016/5/10/chartex" xmlns:cx5="http://schemas.microsoft.com/office/drawing/2016/5/11/chartex" xmlns:cx6="http://schemas.microsoft.com/office/drawing/2016/5/12/chartex" xmlns:cx7="http://schemas.microsoft.com/office/drawing/2016/5/13/chartex" xmlns:cx8="http://schemas.microsoft.com/office/drawing/2016/5/14/chartex" xmlns:mc="http://schemas.openxmlformats.org/markup-compatibility/2006" xmlns:aink="http://schemas.microsoft.com/office/drawing/2016/ink" xmlns:am3d="http://schemas.microsoft.com/office/drawing/2017/model3d" xmlns:o="urn:schemas-microsoft-com:office:office" xmlns:r="http://schemas.openxmlformats.org/officeDocument/2006/relationships" xmlns:m="http://schemas.openxmlformats.org/officeDocument/2006/math" xmlns:v="urn:schemas-microsoft-com:vml" xmlns:wp14="http://schemas.microsoft.com/office/word/2010/wordprocessingDrawing" xmlns:wp="http://schemas.openxmlformats.org/drawingml/2006/wordprocessingDrawing" xmlns:w10="urn:schemas-microsoft-com:office:word" xmlns:w="http://schemas.openxmlformats.org/wordprocessingml/2006/main" xmlns:w14="http://schemas.microsoft.com/office/word/2010/wordml" xmlns:w15="http://schemas.microsoft.com/office/word/2012/wordml" xmlns:w16cid="http://schemas.microsoft.com/office/word/2016/wordml/cid" xmlns:w16se="http://schemas.microsoft.com/office/word/2015/wordml/symex" xmlns:wpg="http://schemas.microsoft.com/office/word/2010/wordprocessingGroup" xmlns:wpi="http://schemas.microsoft.com/office/word/2010/wordprocessingInk" xmlns:wne="http://schemas.microsoft.com/office/word/2006/wordml" xmlns:wps="http://schemas.microsoft.com/office/word/2010/wordprocessingShape" mc:Ignorable="w14 w15 w16se w16cid wp14">
+<w:document xmlns:wpc="http://schemas.microsoft.com/office/word/2010/wordprocessingCanvas" xmlns:cx="http://schemas.microsoft.com/office/drawing/2014/chartex" xmlns:cx1="http://schemas.microsoft.com/office/drawing/2015/9/8/chartex" xmlns:cx2="http://schemas.microsoft.com/office/drawing/2015/10/21/chartex" xmlns:cx3="http://schemas.microsoft.com/office/drawing/2016/5/9/chartex" xmlns:cx4="http://schemas.microsoft.com/office/drawing/2016/5/10/chartex" xmlns:cx5="http://schemas.microsoft.com/office/drawing/2016/5/11/chartex" xmlns:cx6="http://schemas.microsoft.com/office/drawing/2016/5/12/chartex" xmlns:cx7="http://schemas.microsoft.com/office/drawing/2016/5/13/chartex" xmlns:cx8="http://schemas.microsoft.com/office/drawing/2016/5/14/chartex" xmlns:mc="http://schemas.openxmlformats.org/markup-compatibility/2006" xmlns:aink="http://schemas.microsoft.com/office/drawing/2016/ink" xmlns:am3d="http://schemas.microsoft.com/office/drawing/2017/model3d" xmlns:o="urn:schemas-microsoft-com:office:office" xmlns:r="http://schemas.openxmlformats.org/officeDocument/2006/relationships" xmlns:m="http://schemas.openxmlformats.org/officeDocument/2006/math" xmlns:v="urn:schemas-microsoft-com:vml" xmlns:wp14="http://schemas.microsoft.com/office/word/2010/wordprocessingDrawing" xmlns:wp="http://schemas.openxmlformats.org/drawingml/2006/wordprocessingDrawing" xmlns:w10="urn:schemas-microsoft-com:office:word" xmlns:w="http://schemas.openxmlformats.org/wordprocessingml/2006/main" xmlns:w14="http://schemas.microsoft.com/office/word/2010/wordml" xmlns:w15="http://schemas.microsoft.com/office/word/2012/wordml" xmlns:w16cex="http://schemas.microsoft.com/office/word/2018/wordml/cex" xmlns:w16cid="http://schemas.microsoft.com/office/word/2016/wordml/cid" xmlns:w16="http://schemas.microsoft.com/office/word/2018/wordml" xmlns:w16se="http://schemas.microsoft.com/office/word/2015/wordml/symex" xmlns:wpg="http://schemas.microsoft.com/office/word/2010/wordprocessingGroup" xmlns:wpi="http://schemas.microsoft.com/office/word/2010/wordprocessingInk" xmlns:wne="http://schemas.microsoft.com/office/word/2006/wordml" xmlns:wps="http://schemas.microsoft.com/office/word/2010/wordprocessingShape" mc:Ignorable="w14 w15 w16se w16cid w16 w16cex wp14">
   <w:body>
     <w:tbl>
       <w:tblPr>
@@ -557,7 +557,26 @@
               <w:top w:val="single" w:sz="12" w:space="0" w:color="auto"/>
             </w:tcBorders>
           </w:tcPr>
-          <w:p/>
+          <w:p>
+            <w:r>
+              <w:t>1</w:t>
+            </w:r>
+            <w:r>
+              <w:t>0</w:t>
+            </w:r>
+            <w:r>
+              <w:t xml:space="preserve"> m</w:t>
+            </w:r>
+            <w:r>
+              <w:t xml:space="preserve"> </w:t>
+            </w:r>
+            <w:r>
+              <w:t>41</w:t>
+            </w:r>
+            <w:r>
+              <w:t xml:space="preserve"> s</w:t>
+            </w:r>
+          </w:p>
         </w:tc>
         <w:tc>
           <w:tcPr>
@@ -588,7 +607,11 @@
               <w:top w:val="single" w:sz="12" w:space="0" w:color="auto"/>
             </w:tcBorders>
           </w:tcPr>
-          <w:p/>
+          <w:p>
+            <w:r>
+              <w:t>50h 10m 30s</w:t>
+            </w:r>
+          </w:p>
         </w:tc>
         <w:tc>
           <w:tcPr>
@@ -598,7 +621,11 @@
               <w:right w:val="single" w:sz="12" w:space="0" w:color="auto"/>
             </w:tcBorders>
           </w:tcPr>
-          <w:p/>
+          <w:p>
+            <w:r>
+              <w:t xml:space="preserve">1 d + </w:t>
+            </w:r>
+          </w:p>
         </w:tc>
       </w:tr>
       <w:tr>
@@ -634,7 +661,11 @@
           <w:tcPr>
             <w:tcW w:w="1372" w:type="dxa"/>
           </w:tcPr>
-          <w:p/>
+          <w:p>
+            <w:r>
+              <w:t>19 m</w:t>
+            </w:r>
+          </w:p>
         </w:tc>
         <w:tc>
           <w:tcPr>
@@ -642,7 +673,13 @@
           </w:tcPr>
           <w:p>
             <w:r>
-              <w:t>38 m</w:t>
+              <w:t>3</w:t>
+            </w:r>
+            <w:r>
+              <w:t>6</w:t>
+            </w:r>
+            <w:r>
+              <w:t xml:space="preserve"> m</w:t>
             </w:r>
           </w:p>
         </w:tc>
@@ -1411,7 +1448,7 @@
 </file>
 
 <file path=word/styles.xml><?xml version="1.0" encoding="utf-8"?>
-<w:styles xmlns:mc="http://schemas.openxmlformats.org/markup-compatibility/2006" xmlns:r="http://schemas.openxmlformats.org/officeDocument/2006/relationships" xmlns:w="http://schemas.openxmlformats.org/wordprocessingml/2006/main" xmlns:w14="http://schemas.microsoft.com/office/word/2010/wordml" xmlns:w15="http://schemas.microsoft.com/office/word/2012/wordml" xmlns:w16cid="http://schemas.microsoft.com/office/word/2016/wordml/cid" xmlns:w16se="http://schemas.microsoft.com/office/word/2015/wordml/symex" mc:Ignorable="w14 w15 w16se w16cid">
+<w:styles xmlns:mc="http://schemas.openxmlformats.org/markup-compatibility/2006" xmlns:r="http://schemas.openxmlformats.org/officeDocument/2006/relationships" xmlns:w="http://schemas.openxmlformats.org/wordprocessingml/2006/main" xmlns:w14="http://schemas.microsoft.com/office/word/2010/wordml" xmlns:w15="http://schemas.microsoft.com/office/word/2012/wordml" xmlns:w16cex="http://schemas.microsoft.com/office/word/2018/wordml/cex" xmlns:w16cid="http://schemas.microsoft.com/office/word/2016/wordml/cid" xmlns:w16="http://schemas.microsoft.com/office/word/2018/wordml" xmlns:w16se="http://schemas.microsoft.com/office/word/2015/wordml/symex" mc:Ignorable="w14 w15 w16se w16cid w16 w16cex">
   <w:docDefaults>
     <w:rPrDefault>
       <w:rPr>

</xml_diff>

<commit_message>
Fixed the mutually exclusiveness of regular and micro-clone process.
</commit_message>
<xml_diff>
--- a/Execution Time for Different Clone Detection Tools.docx
+++ b/Execution Time for Different Clone Detection Tools.docx
@@ -385,7 +385,11 @@
           <w:tcPr>
             <w:tcW w:w="1372" w:type="dxa"/>
           </w:tcPr>
-          <w:p/>
+          <w:p>
+            <w:r>
+              <w:t>3 m 32 s</w:t>
+            </w:r>
+          </w:p>
         </w:tc>
         <w:tc>
           <w:tcPr>
@@ -459,7 +463,11 @@
               <w:bottom w:val="single" w:sz="12" w:space="0" w:color="auto"/>
             </w:tcBorders>
           </w:tcPr>
-          <w:p/>
+          <w:p>
+            <w:r>
+              <w:t>1 m 46 s</w:t>
+            </w:r>
+          </w:p>
         </w:tc>
         <w:tc>
           <w:tcPr>
@@ -493,7 +501,11 @@
               <w:bottom w:val="single" w:sz="12" w:space="0" w:color="auto"/>
             </w:tcBorders>
           </w:tcPr>
-          <w:p/>
+          <w:p>
+            <w:r>
+              <w:t>8 m 42 s</w:t>
+            </w:r>
+          </w:p>
         </w:tc>
         <w:tc>
           <w:tcPr>
@@ -571,7 +583,7 @@
               <w:t xml:space="preserve"> </w:t>
             </w:r>
             <w:r>
-              <w:t>41</w:t>
+              <w:t>38</w:t>
             </w:r>
             <w:r>
               <w:t xml:space="preserve"> s</w:t>
@@ -587,7 +599,19 @@
           </w:tcPr>
           <w:p>
             <w:r>
-              <w:t>22 m 5 s</w:t>
+              <w:t>19</w:t>
+            </w:r>
+            <w:r>
+              <w:t xml:space="preserve"> m</w:t>
+            </w:r>
+            <w:r>
+              <w:t xml:space="preserve"> </w:t>
+            </w:r>
+            <w:r>
+              <w:t>36</w:t>
+            </w:r>
+            <w:r>
+              <w:t xml:space="preserve"> s</w:t>
             </w:r>
           </w:p>
         </w:tc>
@@ -609,7 +633,19 @@
           </w:tcPr>
           <w:p>
             <w:r>
-              <w:t>50h 10m 30s</w:t>
+              <w:t>5</w:t>
+            </w:r>
+            <w:r>
+              <w:t>6</w:t>
+            </w:r>
+            <w:r>
+              <w:t xml:space="preserve">h </w:t>
+            </w:r>
+            <w:r>
+              <w:t>53</w:t>
+            </w:r>
+            <w:r>
+              <w:t>m</w:t>
             </w:r>
           </w:p>
         </w:tc>
@@ -623,7 +659,7 @@
           </w:tcPr>
           <w:p>
             <w:r>
-              <w:t xml:space="preserve">1 d + </w:t>
+              <w:t>12 h 41 m</w:t>
             </w:r>
           </w:p>
         </w:tc>
@@ -663,7 +699,22 @@
           </w:tcPr>
           <w:p>
             <w:r>
-              <w:t>19 m</w:t>
+              <w:t>1</w:t>
+            </w:r>
+            <w:r>
+              <w:t>1</w:t>
+            </w:r>
+            <w:r>
+              <w:t xml:space="preserve"> m</w:t>
+            </w:r>
+            <w:r>
+              <w:t xml:space="preserve"> </w:t>
+            </w:r>
+            <w:r>
+              <w:t>27</w:t>
+            </w:r>
+            <w:r>
+              <w:t xml:space="preserve"> s</w:t>
             </w:r>
           </w:p>
         </w:tc>
@@ -673,14 +724,14 @@
           </w:tcPr>
           <w:p>
             <w:r>
-              <w:t>3</w:t>
-            </w:r>
-            <w:r>
-              <w:t>6</w:t>
+              <w:t>22</w:t>
             </w:r>
             <w:r>
               <w:t xml:space="preserve"> m</w:t>
             </w:r>
+            <w:r>
+              <w:t xml:space="preserve"> 10 s</w:t>
+            </w:r>
           </w:p>
         </w:tc>
         <w:tc>
@@ -693,7 +744,11 @@
           <w:tcPr>
             <w:tcW w:w="1423" w:type="dxa"/>
           </w:tcPr>
-          <w:p/>
+          <w:p>
+            <w:r>
+              <w:t>52 h 28 m</w:t>
+            </w:r>
+          </w:p>
         </w:tc>
         <w:tc>
           <w:tcPr>
@@ -702,7 +757,11 @@
               <w:right w:val="single" w:sz="12" w:space="0" w:color="auto"/>
             </w:tcBorders>
           </w:tcPr>
-          <w:p/>
+          <w:p>
+            <w:r>
+              <w:t>13 h 33 m</w:t>
+            </w:r>
+          </w:p>
         </w:tc>
       </w:tr>
       <w:tr>
@@ -738,13 +797,21 @@
           <w:tcPr>
             <w:tcW w:w="1372" w:type="dxa"/>
           </w:tcPr>
-          <w:p/>
+          <w:p>
+            <w:r>
+              <w:t>11 m 2 s</w:t>
+            </w:r>
+          </w:p>
         </w:tc>
         <w:tc>
           <w:tcPr>
             <w:tcW w:w="1463" w:type="dxa"/>
           </w:tcPr>
-          <w:p/>
+          <w:p>
+            <w:r>
+              <w:t>17 m 50 s</w:t>
+            </w:r>
+          </w:p>
         </w:tc>
         <w:tc>
           <w:tcPr>
@@ -756,7 +823,11 @@
           <w:tcPr>
             <w:tcW w:w="1423" w:type="dxa"/>
           </w:tcPr>
-          <w:p/>
+          <w:p>
+            <w:r>
+              <w:t>48 h 51 m</w:t>
+            </w:r>
+          </w:p>
         </w:tc>
         <w:tc>
           <w:tcPr>
@@ -765,7 +836,11 @@
               <w:right w:val="single" w:sz="12" w:space="0" w:color="auto"/>
             </w:tcBorders>
           </w:tcPr>
-          <w:p/>
+          <w:p>
+            <w:r>
+              <w:t>12 h 31 m</w:t>
+            </w:r>
+          </w:p>
         </w:tc>
       </w:tr>
       <w:tr>
@@ -808,7 +883,11 @@
               <w:bottom w:val="single" w:sz="12" w:space="0" w:color="auto"/>
             </w:tcBorders>
           </w:tcPr>
-          <w:p/>
+          <w:p>
+            <w:r>
+              <w:t>5 m 5 s</w:t>
+            </w:r>
+          </w:p>
         </w:tc>
         <w:tc>
           <w:tcPr>
@@ -819,10 +898,7 @@
           </w:tcPr>
           <w:p>
             <w:r>
-              <w:t>3</w:t>
-            </w:r>
-            <w:r>
-              <w:t xml:space="preserve"> m</w:t>
+              <w:t>2 m 32 s</w:t>
             </w:r>
           </w:p>
         </w:tc>
@@ -842,7 +918,11 @@
               <w:bottom w:val="single" w:sz="12" w:space="0" w:color="auto"/>
             </w:tcBorders>
           </w:tcPr>
-          <w:p/>
+          <w:p>
+            <w:r>
+              <w:t>9 h 20 m</w:t>
+            </w:r>
+          </w:p>
         </w:tc>
         <w:tc>
           <w:tcPr>
@@ -854,7 +934,7 @@
           </w:tcPr>
           <w:p>
             <w:r>
-              <w:t>5 h</w:t>
+              <w:t>2 h 50 m</w:t>
             </w:r>
           </w:p>
         </w:tc>

</xml_diff>

<commit_message>
Executing new implementation of readFile().
</commit_message>
<xml_diff>
--- a/Execution Time for Different Clone Detection Tools.docx
+++ b/Execution Time for Different Clone Detection Tools.docx
@@ -937,6 +937,334 @@
               <w:t>2 h 50 m</w:t>
             </w:r>
           </w:p>
+        </w:tc>
+      </w:tr>
+      <w:tr>
+        <w:tc>
+          <w:tcPr>
+            <w:tcW w:w="1214" w:type="dxa"/>
+            <w:vMerge w:val="restart"/>
+            <w:tcBorders>
+              <w:left w:val="single" w:sz="12" w:space="0" w:color="auto"/>
+            </w:tcBorders>
+          </w:tcPr>
+          <w:p>
+            <w:pPr>
+              <w:jc w:val="center"/>
+              <w:rPr>
+                <w:b/>
+                <w:bCs/>
+              </w:rPr>
+            </w:pPr>
+            <w:r>
+              <w:rPr>
+                <w:b/>
+                <w:bCs/>
+              </w:rPr>
+              <w:t>Deckard (2nd)</w:t>
+            </w:r>
+          </w:p>
+        </w:tc>
+        <w:tc>
+          <w:tcPr>
+            <w:tcW w:w="1303" w:type="dxa"/>
+            <w:tcBorders>
+              <w:bottom w:val="single" w:sz="12" w:space="0" w:color="auto"/>
+            </w:tcBorders>
+          </w:tcPr>
+          <w:p>
+            <w:r>
+              <w:t>RQ1</w:t>
+            </w:r>
+          </w:p>
+        </w:tc>
+        <w:tc>
+          <w:tcPr>
+            <w:tcW w:w="1372" w:type="dxa"/>
+            <w:tcBorders>
+              <w:bottom w:val="single" w:sz="12" w:space="0" w:color="auto"/>
+            </w:tcBorders>
+          </w:tcPr>
+          <w:p/>
+        </w:tc>
+        <w:tc>
+          <w:tcPr>
+            <w:tcW w:w="1463" w:type="dxa"/>
+            <w:tcBorders>
+              <w:bottom w:val="single" w:sz="12" w:space="0" w:color="auto"/>
+            </w:tcBorders>
+          </w:tcPr>
+          <w:p/>
+        </w:tc>
+        <w:tc>
+          <w:tcPr>
+            <w:tcW w:w="1436" w:type="dxa"/>
+            <w:tcBorders>
+              <w:bottom w:val="single" w:sz="12" w:space="0" w:color="auto"/>
+            </w:tcBorders>
+          </w:tcPr>
+          <w:p/>
+        </w:tc>
+        <w:tc>
+          <w:tcPr>
+            <w:tcW w:w="1423" w:type="dxa"/>
+            <w:tcBorders>
+              <w:bottom w:val="single" w:sz="12" w:space="0" w:color="auto"/>
+            </w:tcBorders>
+          </w:tcPr>
+          <w:p/>
+        </w:tc>
+        <w:tc>
+          <w:tcPr>
+            <w:tcW w:w="1282" w:type="dxa"/>
+            <w:tcBorders>
+              <w:bottom w:val="single" w:sz="12" w:space="0" w:color="auto"/>
+              <w:right w:val="single" w:sz="12" w:space="0" w:color="auto"/>
+            </w:tcBorders>
+          </w:tcPr>
+          <w:p/>
+        </w:tc>
+      </w:tr>
+      <w:tr>
+        <w:tc>
+          <w:tcPr>
+            <w:tcW w:w="1214" w:type="dxa"/>
+            <w:vMerge/>
+            <w:tcBorders>
+              <w:left w:val="single" w:sz="12" w:space="0" w:color="auto"/>
+            </w:tcBorders>
+          </w:tcPr>
+          <w:p>
+            <w:pPr>
+              <w:jc w:val="center"/>
+              <w:rPr>
+                <w:b/>
+                <w:bCs/>
+              </w:rPr>
+            </w:pPr>
+          </w:p>
+        </w:tc>
+        <w:tc>
+          <w:tcPr>
+            <w:tcW w:w="1303" w:type="dxa"/>
+            <w:tcBorders>
+              <w:bottom w:val="single" w:sz="12" w:space="0" w:color="auto"/>
+            </w:tcBorders>
+          </w:tcPr>
+          <w:p>
+            <w:r>
+              <w:t>RQ2</w:t>
+            </w:r>
+          </w:p>
+        </w:tc>
+        <w:tc>
+          <w:tcPr>
+            <w:tcW w:w="1372" w:type="dxa"/>
+            <w:tcBorders>
+              <w:bottom w:val="single" w:sz="12" w:space="0" w:color="auto"/>
+            </w:tcBorders>
+          </w:tcPr>
+          <w:p>
+            <w:r>
+              <w:t>28 m 37 s</w:t>
+            </w:r>
+          </w:p>
+        </w:tc>
+        <w:tc>
+          <w:tcPr>
+            <w:tcW w:w="1463" w:type="dxa"/>
+            <w:tcBorders>
+              <w:bottom w:val="single" w:sz="12" w:space="0" w:color="auto"/>
+            </w:tcBorders>
+          </w:tcPr>
+          <w:p/>
+        </w:tc>
+        <w:tc>
+          <w:tcPr>
+            <w:tcW w:w="1436" w:type="dxa"/>
+            <w:tcBorders>
+              <w:bottom w:val="single" w:sz="12" w:space="0" w:color="auto"/>
+            </w:tcBorders>
+          </w:tcPr>
+          <w:p/>
+        </w:tc>
+        <w:tc>
+          <w:tcPr>
+            <w:tcW w:w="1423" w:type="dxa"/>
+            <w:tcBorders>
+              <w:bottom w:val="single" w:sz="12" w:space="0" w:color="auto"/>
+            </w:tcBorders>
+          </w:tcPr>
+          <w:p/>
+        </w:tc>
+        <w:tc>
+          <w:tcPr>
+            <w:tcW w:w="1282" w:type="dxa"/>
+            <w:tcBorders>
+              <w:bottom w:val="single" w:sz="12" w:space="0" w:color="auto"/>
+              <w:right w:val="single" w:sz="12" w:space="0" w:color="auto"/>
+            </w:tcBorders>
+          </w:tcPr>
+          <w:p/>
+        </w:tc>
+      </w:tr>
+      <w:tr>
+        <w:tc>
+          <w:tcPr>
+            <w:tcW w:w="1214" w:type="dxa"/>
+            <w:vMerge/>
+            <w:tcBorders>
+              <w:left w:val="single" w:sz="12" w:space="0" w:color="auto"/>
+            </w:tcBorders>
+          </w:tcPr>
+          <w:p>
+            <w:pPr>
+              <w:jc w:val="center"/>
+              <w:rPr>
+                <w:b/>
+                <w:bCs/>
+              </w:rPr>
+            </w:pPr>
+          </w:p>
+        </w:tc>
+        <w:tc>
+          <w:tcPr>
+            <w:tcW w:w="1303" w:type="dxa"/>
+            <w:tcBorders>
+              <w:bottom w:val="single" w:sz="12" w:space="0" w:color="auto"/>
+            </w:tcBorders>
+          </w:tcPr>
+          <w:p>
+            <w:r>
+              <w:t>RQ3</w:t>
+            </w:r>
+          </w:p>
+        </w:tc>
+        <w:tc>
+          <w:tcPr>
+            <w:tcW w:w="1372" w:type="dxa"/>
+            <w:tcBorders>
+              <w:bottom w:val="single" w:sz="12" w:space="0" w:color="auto"/>
+            </w:tcBorders>
+          </w:tcPr>
+          <w:p/>
+        </w:tc>
+        <w:tc>
+          <w:tcPr>
+            <w:tcW w:w="1463" w:type="dxa"/>
+            <w:tcBorders>
+              <w:bottom w:val="single" w:sz="12" w:space="0" w:color="auto"/>
+            </w:tcBorders>
+          </w:tcPr>
+          <w:p/>
+        </w:tc>
+        <w:tc>
+          <w:tcPr>
+            <w:tcW w:w="1436" w:type="dxa"/>
+            <w:tcBorders>
+              <w:bottom w:val="single" w:sz="12" w:space="0" w:color="auto"/>
+            </w:tcBorders>
+          </w:tcPr>
+          <w:p/>
+        </w:tc>
+        <w:tc>
+          <w:tcPr>
+            <w:tcW w:w="1423" w:type="dxa"/>
+            <w:tcBorders>
+              <w:bottom w:val="single" w:sz="12" w:space="0" w:color="auto"/>
+            </w:tcBorders>
+          </w:tcPr>
+          <w:p/>
+        </w:tc>
+        <w:tc>
+          <w:tcPr>
+            <w:tcW w:w="1282" w:type="dxa"/>
+            <w:tcBorders>
+              <w:bottom w:val="single" w:sz="12" w:space="0" w:color="auto"/>
+              <w:right w:val="single" w:sz="12" w:space="0" w:color="auto"/>
+            </w:tcBorders>
+          </w:tcPr>
+          <w:p/>
+        </w:tc>
+      </w:tr>
+      <w:tr>
+        <w:tc>
+          <w:tcPr>
+            <w:tcW w:w="1214" w:type="dxa"/>
+            <w:vMerge/>
+            <w:tcBorders>
+              <w:left w:val="single" w:sz="12" w:space="0" w:color="auto"/>
+              <w:bottom w:val="single" w:sz="12" w:space="0" w:color="auto"/>
+            </w:tcBorders>
+          </w:tcPr>
+          <w:p>
+            <w:pPr>
+              <w:jc w:val="center"/>
+              <w:rPr>
+                <w:b/>
+                <w:bCs/>
+              </w:rPr>
+            </w:pPr>
+          </w:p>
+        </w:tc>
+        <w:tc>
+          <w:tcPr>
+            <w:tcW w:w="1303" w:type="dxa"/>
+            <w:tcBorders>
+              <w:bottom w:val="single" w:sz="12" w:space="0" w:color="auto"/>
+            </w:tcBorders>
+          </w:tcPr>
+          <w:p>
+            <w:r>
+              <w:t>RQ4</w:t>
+            </w:r>
+          </w:p>
+        </w:tc>
+        <w:tc>
+          <w:tcPr>
+            <w:tcW w:w="1372" w:type="dxa"/>
+            <w:tcBorders>
+              <w:bottom w:val="single" w:sz="12" w:space="0" w:color="auto"/>
+            </w:tcBorders>
+          </w:tcPr>
+          <w:p/>
+        </w:tc>
+        <w:tc>
+          <w:tcPr>
+            <w:tcW w:w="1463" w:type="dxa"/>
+            <w:tcBorders>
+              <w:bottom w:val="single" w:sz="12" w:space="0" w:color="auto"/>
+            </w:tcBorders>
+          </w:tcPr>
+          <w:p/>
+        </w:tc>
+        <w:tc>
+          <w:tcPr>
+            <w:tcW w:w="1436" w:type="dxa"/>
+            <w:tcBorders>
+              <w:bottom w:val="single" w:sz="12" w:space="0" w:color="auto"/>
+            </w:tcBorders>
+          </w:tcPr>
+          <w:p/>
+        </w:tc>
+        <w:tc>
+          <w:tcPr>
+            <w:tcW w:w="1423" w:type="dxa"/>
+            <w:tcBorders>
+              <w:bottom w:val="single" w:sz="12" w:space="0" w:color="auto"/>
+            </w:tcBorders>
+          </w:tcPr>
+          <w:p/>
+        </w:tc>
+        <w:tc>
+          <w:tcPr>
+            <w:tcW w:w="1282" w:type="dxa"/>
+            <w:tcBorders>
+              <w:bottom w:val="single" w:sz="12" w:space="0" w:color="auto"/>
+              <w:right w:val="single" w:sz="12" w:space="0" w:color="auto"/>
+            </w:tcBorders>
+          </w:tcPr>
+          <w:p/>
         </w:tc>
       </w:tr>
       <w:tr>

</xml_diff>

<commit_message>
Minor change and updated results.
</commit_message>
<xml_diff>
--- a/Execution Time for Different Clone Detection Tools.docx
+++ b/Execution Time for Different Clone Detection Tools.docx
@@ -395,7 +395,11 @@
           <w:tcPr>
             <w:tcW w:w="1463" w:type="dxa"/>
           </w:tcPr>
-          <w:p/>
+          <w:p>
+            <w:r>
+              <w:t>2 m 10 s</w:t>
+            </w:r>
+          </w:p>
         </w:tc>
         <w:tc>
           <w:tcPr>
@@ -985,7 +989,23 @@
               <w:bottom w:val="single" w:sz="12" w:space="0" w:color="auto"/>
             </w:tcBorders>
           </w:tcPr>
-          <w:p/>
+          <w:p>
+            <w:r>
+              <w:t>2</w:t>
+            </w:r>
+            <w:r>
+              <w:t>6</w:t>
+            </w:r>
+            <w:r>
+              <w:t xml:space="preserve"> m 4</w:t>
+            </w:r>
+            <w:r>
+              <w:t>5</w:t>
+            </w:r>
+            <w:r>
+              <w:t xml:space="preserve"> s</w:t>
+            </w:r>
+          </w:p>
         </w:tc>
         <w:tc>
           <w:tcPr>
@@ -994,7 +1014,11 @@
               <w:bottom w:val="single" w:sz="12" w:space="0" w:color="auto"/>
             </w:tcBorders>
           </w:tcPr>
-          <w:p/>
+          <w:p>
+            <w:r>
+              <w:t>38 m 5 s</w:t>
+            </w:r>
+          </w:p>
         </w:tc>
         <w:tc>
           <w:tcPr>
@@ -1012,7 +1036,11 @@
               <w:bottom w:val="single" w:sz="12" w:space="0" w:color="auto"/>
             </w:tcBorders>
           </w:tcPr>
-          <w:p/>
+          <w:p>
+            <w:r>
+              <w:t>82 h 37 m</w:t>
+            </w:r>
+          </w:p>
         </w:tc>
         <w:tc>
           <w:tcPr>
@@ -1022,7 +1050,11 @@
               <w:right w:val="single" w:sz="12" w:space="0" w:color="auto"/>
             </w:tcBorders>
           </w:tcPr>
-          <w:p/>
+          <w:p>
+            <w:r>
+              <w:t>17 h 55 m</w:t>
+            </w:r>
+          </w:p>
         </w:tc>
       </w:tr>
       <w:tr>
@@ -1066,7 +1098,19 @@
           </w:tcPr>
           <w:p>
             <w:r>
-              <w:t>28 m 37 s</w:t>
+              <w:t>2</w:t>
+            </w:r>
+            <w:r>
+              <w:t>9</w:t>
+            </w:r>
+            <w:r>
+              <w:t xml:space="preserve"> m </w:t>
+            </w:r>
+            <w:r>
+              <w:t>29</w:t>
+            </w:r>
+            <w:r>
+              <w:t xml:space="preserve"> s</w:t>
             </w:r>
           </w:p>
         </w:tc>
@@ -1077,7 +1121,11 @@
               <w:bottom w:val="single" w:sz="12" w:space="0" w:color="auto"/>
             </w:tcBorders>
           </w:tcPr>
-          <w:p/>
+          <w:p>
+            <w:r>
+              <w:t>47 m 30 s</w:t>
+            </w:r>
+          </w:p>
         </w:tc>
         <w:tc>
           <w:tcPr>
@@ -1105,7 +1153,11 @@
               <w:right w:val="single" w:sz="12" w:space="0" w:color="auto"/>
             </w:tcBorders>
           </w:tcPr>
-          <w:p/>
+          <w:p>
+            <w:r>
+              <w:t>19 h 21 m</w:t>
+            </w:r>
+          </w:p>
         </w:tc>
       </w:tr>
       <w:tr>
@@ -1147,7 +1199,11 @@
               <w:bottom w:val="single" w:sz="12" w:space="0" w:color="auto"/>
             </w:tcBorders>
           </w:tcPr>
-          <w:p/>
+          <w:p>
+            <w:r>
+              <w:t>25 m 59 s</w:t>
+            </w:r>
+          </w:p>
         </w:tc>
         <w:tc>
           <w:tcPr>
@@ -1156,7 +1212,11 @@
               <w:bottom w:val="single" w:sz="12" w:space="0" w:color="auto"/>
             </w:tcBorders>
           </w:tcPr>
-          <w:p/>
+          <w:p>
+            <w:r>
+              <w:t>41 m 29 s</w:t>
+            </w:r>
+          </w:p>
         </w:tc>
         <w:tc>
           <w:tcPr>
@@ -1184,7 +1244,11 @@
               <w:right w:val="single" w:sz="12" w:space="0" w:color="auto"/>
             </w:tcBorders>
           </w:tcPr>
-          <w:p/>
+          <w:p>
+            <w:r>
+              <w:t>17 h 59 m</w:t>
+            </w:r>
+          </w:p>
         </w:tc>
       </w:tr>
       <w:tr>
@@ -1227,7 +1291,11 @@
               <w:bottom w:val="single" w:sz="12" w:space="0" w:color="auto"/>
             </w:tcBorders>
           </w:tcPr>
-          <w:p/>
+          <w:p>
+            <w:r>
+              <w:t>12 m 37 s</w:t>
+            </w:r>
+          </w:p>
         </w:tc>
         <w:tc>
           <w:tcPr>
@@ -1236,7 +1304,11 @@
               <w:bottom w:val="single" w:sz="12" w:space="0" w:color="auto"/>
             </w:tcBorders>
           </w:tcPr>
-          <w:p/>
+          <w:p>
+            <w:r>
+              <w:t>5 m 15 s</w:t>
+            </w:r>
+          </w:p>
         </w:tc>
         <w:tc>
           <w:tcPr>
@@ -1264,7 +1336,11 @@
               <w:right w:val="single" w:sz="12" w:space="0" w:color="auto"/>
             </w:tcBorders>
           </w:tcPr>
-          <w:p/>
+          <w:p>
+            <w:r>
+              <w:t>3 h 31 m</w:t>
+            </w:r>
+          </w:p>
         </w:tc>
       </w:tr>
       <w:tr>
@@ -1315,7 +1391,11 @@
               <w:top w:val="single" w:sz="12" w:space="0" w:color="auto"/>
             </w:tcBorders>
           </w:tcPr>
-          <w:p/>
+          <w:p>
+            <w:r>
+              <w:t>4 h 19 m</w:t>
+            </w:r>
+          </w:p>
         </w:tc>
         <w:tc>
           <w:tcPr>
@@ -1324,7 +1404,11 @@
               <w:top w:val="single" w:sz="12" w:space="0" w:color="auto"/>
             </w:tcBorders>
           </w:tcPr>
-          <w:p/>
+          <w:p>
+            <w:r>
+              <w:t>2 h 33 m</w:t>
+            </w:r>
+          </w:p>
         </w:tc>
         <w:tc>
           <w:tcPr>
@@ -1388,13 +1472,21 @@
           <w:tcPr>
             <w:tcW w:w="1372" w:type="dxa"/>
           </w:tcPr>
-          <w:p/>
+          <w:p>
+            <w:r>
+              <w:t>8 h 17 m</w:t>
+            </w:r>
+          </w:p>
         </w:tc>
         <w:tc>
           <w:tcPr>
             <w:tcW w:w="1463" w:type="dxa"/>
           </w:tcPr>
-          <w:p/>
+          <w:p>
+            <w:r>
+              <w:t>4 h 2 m</w:t>
+            </w:r>
+          </w:p>
         </w:tc>
         <w:tc>
           <w:tcPr>
@@ -1451,13 +1543,21 @@
           <w:tcPr>
             <w:tcW w:w="1372" w:type="dxa"/>
           </w:tcPr>
-          <w:p/>
+          <w:p>
+            <w:r>
+              <w:t>8 h 26 m</w:t>
+            </w:r>
+          </w:p>
         </w:tc>
         <w:tc>
           <w:tcPr>
             <w:tcW w:w="1463" w:type="dxa"/>
           </w:tcPr>
-          <w:p/>
+          <w:p>
+            <w:r>
+              <w:t>3 h 57 m</w:t>
+            </w:r>
+          </w:p>
         </w:tc>
         <w:tc>
           <w:tcPr>

</xml_diff>